<commit_message>
Added more to the script and fixed up the combined path finding section
</commit_message>
<xml_diff>
--- a/Video Presentation/Jacob Script.docx
+++ b/Video Presentation/Jacob Script.docx
@@ -10,10 +10,21 @@
     <w:p/>
     <w:p>
       <w:r>
+        <w:t>Intro</w:t>
+      </w:r>
+    </w:p>
+    <w:p>
+      <w:pPr>
+        <w:ind w:left="720"/>
+      </w:pPr>
+      <w:r>
         <w:t xml:space="preserve">Hello. My name is Jacob Dyer, and this is a portion of my portion of the final video for CS 560. About halfway Luke Duball will take over and then I will return to wrap up our discussion. </w:t>
       </w:r>
     </w:p>
     <w:p>
+      <w:pPr>
+        <w:ind w:left="720"/>
+      </w:pPr>
       <w:r>
         <w:t>Our project focuses on comparing three database systems: MySQL, MongoDB, and Neo4j.</w:t>
       </w:r>
@@ -25,6 +36,9 @@
       </w:r>
     </w:p>
     <w:p>
+      <w:pPr>
+        <w:ind w:left="720"/>
+      </w:pPr>
       <w:r>
         <w:t>Before I hand off to Luke, I would like to take some time to discuss the data we used for th</w:t>
       </w:r>
@@ -37,6 +51,14 @@
     </w:p>
     <w:p>
       <w:r>
+        <w:t>Discuss the game</w:t>
+      </w:r>
+    </w:p>
+    <w:p>
+      <w:pPr>
+        <w:ind w:left="720"/>
+      </w:pPr>
+      <w:r>
         <w:t xml:space="preserve">To make sense of the data </w:t>
       </w:r>
       <w:r>
@@ -72,6 +94,14 @@
     </w:p>
     <w:p>
       <w:r>
+        <w:t>Discuss each file</w:t>
+      </w:r>
+    </w:p>
+    <w:p>
+      <w:pPr>
+        <w:ind w:left="720"/>
+      </w:pPr>
+      <w:r>
         <w:t xml:space="preserve">Most of the people in this universe live on space stations. These stations orbit some celestial body and are central to the entire game. Stations are where the player will trade/barter, sell/buy ships, as well as interact with non-player factions and player factions alike. </w:t>
       </w:r>
       <w:r>
@@ -81,27 +111,86 @@
         <w:t>is in</w:t>
       </w:r>
       <w:r>
-        <w:t>, and imports/exports, which is an array of commodity IDs that show what this station might produce and what it needs to produce that commodity.</w:t>
-      </w:r>
-    </w:p>
-    <w:p>
-      <w:r>
-        <w:t xml:space="preserve">The systems file we chose to use for our project only contains the systems that have people living there. The other system file was over 5 Gigs and we can justify this because the main concern with our queries is trade and </w:t>
-      </w:r>
-      <w:r>
-        <w:t>services,</w:t>
-      </w:r>
-      <w:r>
-        <w:t xml:space="preserve"> so we </w:t>
-      </w:r>
-      <w:r>
-        <w:t>did not</w:t>
-      </w:r>
-      <w:r>
-        <w:t xml:space="preserve"> see a need to bog everything down with systems that had neither.</w:t>
-      </w:r>
-      <w:r>
-        <w:t xml:space="preserve"> Important foreign keys to notice are </w:t>
+        <w:t xml:space="preserve">, and </w:t>
+      </w:r>
+      <w:r>
+        <w:lastRenderedPageBreak/>
+        <w:t>imports/exports, which is an array of commodity IDs that show what this station might produce and what it needs to produce that commodity.</w:t>
+      </w:r>
+    </w:p>
+    <w:p>
+      <w:pPr>
+        <w:ind w:left="720"/>
+      </w:pPr>
+      <w:r>
+        <w:t xml:space="preserve">The </w:t>
+      </w:r>
+      <w:proofErr w:type="spellStart"/>
+      <w:r>
+        <w:t>populated_systems</w:t>
+      </w:r>
+      <w:proofErr w:type="spellEnd"/>
+      <w:r>
+        <w:t xml:space="preserve"> file contains information on the planetary systems that have people living in them. The real important data here is the absolute position of the system. The position is given as x y z coordinates and they are how we can determine the distances between two systems. This file also contains data on who controls the system and how many people live there.</w:t>
+      </w:r>
+    </w:p>
+    <w:p>
+      <w:pPr>
+        <w:ind w:left="720"/>
+      </w:pPr>
+      <w:r>
+        <w:t xml:space="preserve">The next file of interest is the factions file. Factions in Elite Dangerous can control both stations and systems. The faction has a certain type of government associated with it such as: Communism, Cooperative, and Patronage. These factions also have an allegiance to the games hardcoded ruling bodies such as: The Empire, Federation, or </w:t>
+      </w:r>
+      <w:r>
+        <w:t xml:space="preserve">being </w:t>
+      </w:r>
+      <w:r>
+        <w:t xml:space="preserve">Independent. </w:t>
+      </w:r>
+    </w:p>
+    <w:p>
+      <w:pPr>
+        <w:ind w:left="720"/>
+      </w:pPr>
+      <w:r>
+        <w:t>Commodities are outlined within the commodities file. This file acts as a reference to listings</w:t>
+      </w:r>
+      <w:r>
+        <w:t>. This file contains the name of a commodity and some aggregated data from listings such as: max buy price or minimum sell price.</w:t>
+      </w:r>
+    </w:p>
+    <w:p>
+      <w:pPr>
+        <w:ind w:left="720"/>
+      </w:pPr>
+      <w:r>
+        <w:t>The listings file is by far the largest file in this project. It contains about 4 million listings from commodities being sold at each station. These listings contain the buy/sell price of a commodity and its demand.</w:t>
+      </w:r>
+    </w:p>
+    <w:p>
+      <w:pPr>
+        <w:ind w:left="720"/>
+      </w:pPr>
+      <w:r>
+        <w:t xml:space="preserve">Finally, we have modules. Modules contains reference info for the stations file which stores a list of modules that station sells. Modules are like commodities in the fact that they are bought and sold at stations but differ by the fact that they are upgrades for player ships and don’t behave like commodities when they are resold. </w:t>
+      </w:r>
+    </w:p>
+    <w:p/>
+    <w:p>
+      <w:r>
+        <w:t>LUKE GOES HAM HERE</w:t>
+      </w:r>
+    </w:p>
+    <w:p/>
+    <w:p>
+      <w:r>
+        <w:t>Query visualization</w:t>
+      </w:r>
+    </w:p>
+    <w:p/>
+    <w:p>
+      <w:r>
+        <w:t xml:space="preserve">Conclusion </w:t>
       </w:r>
     </w:p>
     <w:sectPr>

</xml_diff>

<commit_message>
Added in mongo Graph query and removed seom neo4j import duplicates
</commit_message>
<xml_diff>
--- a/Video Presentation/Jacob Script.docx
+++ b/Video Presentation/Jacob Script.docx
@@ -18,7 +18,22 @@
         <w:ind w:left="720"/>
       </w:pPr>
       <w:r>
-        <w:t xml:space="preserve">Hello. My name is Jacob Dyer, and this is a portion of my portion of the final video for CS 560. About halfway Luke Duball will take over and then I will return to wrap up our discussion. </w:t>
+        <w:t xml:space="preserve">Hello. My name is Jacob Dyer, and </w:t>
+      </w:r>
+      <w:r>
+        <w:t>in this video Lukas Duball and myself are going to talk about our final project for</w:t>
+      </w:r>
+      <w:r>
+        <w:t xml:space="preserve"> CS 5</w:t>
+      </w:r>
+      <w:r>
+        <w:t>24</w:t>
+      </w:r>
+      <w:r>
+        <w:t>.</w:t>
+      </w:r>
+      <w:r>
+        <w:t xml:space="preserve"> </w:t>
       </w:r>
     </w:p>
     <w:p>
@@ -46,7 +61,13 @@
         <w:t>e</w:t>
       </w:r>
       <w:r>
-        <w:t xml:space="preserve"> project.</w:t>
+        <w:t xml:space="preserve"> projec</w:t>
+      </w:r>
+      <w:r>
+        <w:t>t</w:t>
+      </w:r>
+      <w:r>
+        <w:t>.</w:t>
       </w:r>
     </w:p>
     <w:p>
@@ -65,6 +86,9 @@
         <w:t>we need to first understand where it comes from. Our dataset was pulled from an online nightly data dump of Elite Dangerous. Elite Dangerous is an MMO game set in space where players are the commanders of space vessels. The goal of the game is to amass wealth and to become powerful within the factions</w:t>
       </w:r>
       <w:r>
+        <w:t xml:space="preserve"> that exist in this universe</w:t>
+      </w:r>
+      <w:r>
         <w:t>. These factions</w:t>
       </w:r>
       <w:r>
@@ -89,7 +113,19 @@
         <w:t xml:space="preserve"> system, and that system has yet to be visited by a player, it will procedurally generate a new system and all the planets within that system. This makes the play space somewhat infinite</w:t>
       </w:r>
       <w:r>
-        <w:t xml:space="preserve">. The nightly data dump is publicly available but a bit limited. The owner of the data dump used to dump all the celestial body information but has stopped doing that because of how many celestial bodies are currently in the game. I think I read it was last about 42 gigs. The files we used cover less about the natural elements, such as celestial bodies, and more about the civilization that has been made. </w:t>
+        <w:t xml:space="preserve">. The nightly data dump is publicly available but a bit limited. The owner of the data dump used to dump all the celestial body information but has stopped doing that because of how many celestial bodies are currently in the game. I think I read it was last about </w:t>
+      </w:r>
+      <w:r>
+        <w:t>3</w:t>
+      </w:r>
+      <w:r>
+        <w:t xml:space="preserve"> gigs. The files we used cover less about the natural elements, such as celestial bodies, and more about the civilization that has been made</w:t>
+      </w:r>
+      <w:r>
+        <w:t xml:space="preserve"> around those bodies</w:t>
+      </w:r>
+      <w:r>
+        <w:t xml:space="preserve">. </w:t>
       </w:r>
     </w:p>
     <w:p>
@@ -139,7 +175,15 @@
         <w:ind w:left="720"/>
       </w:pPr>
       <w:r>
-        <w:t xml:space="preserve">The next file of interest is the factions file. Factions in Elite Dangerous can control both stations and systems. The faction has a certain type of government associated with it such as: Communism, Cooperative, and Patronage. These factions also have an allegiance to the games hardcoded ruling bodies such as: The Empire, Federation, or </w:t>
+        <w:t xml:space="preserve">The next file of interest is the </w:t>
+      </w:r>
+      <w:proofErr w:type="gramStart"/>
+      <w:r>
+        <w:t>factions</w:t>
+      </w:r>
+      <w:proofErr w:type="gramEnd"/>
+      <w:r>
+        <w:t xml:space="preserve"> file. Factions in Elite Dangerous can control both stations and systems. The faction has a certain type of government associated with it such as: Communism, Cooperative, and Patronage. These factions also have an allegiance to the games hardcoded ruling bodies such as: The Empire, Federation, or </w:t>
       </w:r>
       <w:r>
         <w:t xml:space="preserve">being </w:t>
@@ -172,7 +216,15 @@
         <w:ind w:left="720"/>
       </w:pPr>
       <w:r>
-        <w:t xml:space="preserve">Finally, we have modules. Modules contains reference info for the stations file which stores a list of modules that station sells. Modules are like commodities in the fact that they are bought and sold at stations but differ by the fact that they are upgrades for player ships and don’t behave like commodities when they are resold. </w:t>
+        <w:t xml:space="preserve">Finally, we have modules. Modules contains reference info for the stations file which stores a list of modules that station sells. Modules are like commodities in the fact that they are bought and sold at stations but differ by the fact that they are upgrades for player ships and </w:t>
+      </w:r>
+      <w:proofErr w:type="gramStart"/>
+      <w:r>
+        <w:t>don’t</w:t>
+      </w:r>
+      <w:proofErr w:type="gramEnd"/>
+      <w:r>
+        <w:t xml:space="preserve"> behave like commodities when they are resold. </w:t>
       </w:r>
     </w:p>
     <w:p/>

</xml_diff>